<commit_message>
Update Pomysł na temat Projekt i implementacja narzędzia wspomagającego tworzenie dynamicznych kampanii w grach komputerowych przy użyciu unreala engine z zastosowaniem metody scrum w reali.docx
</commit_message>
<xml_diff>
--- a/Pomysł na temat Projekt i implementacja narzędzia wspomagającego tworzenie dynamicznych kampanii w grach komputerowych przy użyciu unreala engine z zastosowaniem metody scrum w reali.docx
+++ b/Pomysł na temat Projekt i implementacja narzędzia wspomagającego tworzenie dynamicznych kampanii w grach komputerowych przy użyciu unreala engine z zastosowaniem metody scrum w reali.docx
@@ -324,6 +324,20 @@
       </w:r>
       <w:r>
         <w:t xml:space="preserve"> i koniec z tą częścią. Po tym weź się za zrobienie opcji… A nawet spróbuję to zrobić teraz.</w:t>
+      </w:r>
+    </w:p>
+    <w:p>
+      <w:r>
+        <w:lastRenderedPageBreak/>
+        <w:t>21.08.2024</w:t>
+      </w:r>
+    </w:p>
+    <w:p>
+      <w:r>
+        <w:t>Sprawdzenie i próba poprawy programu. Teoretycznie poprawiłem połowę rzeczy. Pisanie tekstu odbywa się</w:t>
+      </w:r>
+      <w:r>
+        <w:t>, poprawnie można poczekać aż się przewinie, albo go przewinąć, ale przez jeden błąd wciskając jeden przycisk tak jakby po napisaniu tekstu nie przeskakuje przez tekst już przeczytany przez co tekst znów się wykonuje po kliknięciu. Ale mam pomysł… Choć teraz stwierdzam że to powinna być kwestia programisty jak wykorzysta to.</w:t>
       </w:r>
       <w:bookmarkStart w:id="0" w:name="_GoBack"/>
       <w:bookmarkEnd w:id="0"/>

</xml_diff>

<commit_message>
Kamień milowy prawie wykonany.
</commit_message>
<xml_diff>
--- a/Pomysł na temat Projekt i implementacja narzędzia wspomagającego tworzenie dynamicznych kampanii w grach komputerowych przy użyciu unreala engine z zastosowaniem metody scrum w reali.docx
+++ b/Pomysł na temat Projekt i implementacja narzędzia wspomagającego tworzenie dynamicznych kampanii w grach komputerowych przy użyciu unreala engine z zastosowaniem metody scrum w reali.docx
@@ -1,6 +1,6 @@
 
 <file path=word/document.xml><?xml version="1.0" encoding="utf-8"?>
-<w:document xmlns:wpc="http://schemas.microsoft.com/office/word/2010/wordprocessingCanvas" xmlns:cx="http://schemas.microsoft.com/office/drawing/2014/chartex" xmlns:cx1="http://schemas.microsoft.com/office/drawing/2015/9/8/chartex" xmlns:cx2="http://schemas.microsoft.com/office/drawing/2015/10/21/chartex" xmlns:cx3="http://schemas.microsoft.com/office/drawing/2016/5/9/chartex" xmlns:cx4="http://schemas.microsoft.com/office/drawing/2016/5/10/chartex" xmlns:cx5="http://schemas.microsoft.com/office/drawing/2016/5/11/chartex" xmlns:cx6="http://schemas.microsoft.com/office/drawing/2016/5/12/chartex" xmlns:cx7="http://schemas.microsoft.com/office/drawing/2016/5/13/chartex" xmlns:cx8="http://schemas.microsoft.com/office/drawing/2016/5/14/chartex" xmlns:mc="http://schemas.openxmlformats.org/markup-compatibility/2006" xmlns:aink="http://schemas.microsoft.com/office/drawing/2016/ink" xmlns:am3d="http://schemas.microsoft.com/office/drawing/2017/model3d" xmlns:o="urn:schemas-microsoft-com:office:office" xmlns:r="http://schemas.openxmlformats.org/officeDocument/2006/relationships" xmlns:m="http://schemas.openxmlformats.org/officeDocument/2006/math" xmlns:v="urn:schemas-microsoft-com:vml" xmlns:wp14="http://schemas.microsoft.com/office/word/2010/wordprocessingDrawing" xmlns:wp="http://schemas.openxmlformats.org/drawingml/2006/wordprocessingDrawing" xmlns:w10="urn:schemas-microsoft-com:office:word" xmlns:w="http://schemas.openxmlformats.org/wordprocessingml/2006/main" xmlns:w14="http://schemas.microsoft.com/office/word/2010/wordml" xmlns:w15="http://schemas.microsoft.com/office/word/2012/wordml" xmlns:w16cid="http://schemas.microsoft.com/office/word/2016/wordml/cid" xmlns:w16se="http://schemas.microsoft.com/office/word/2015/wordml/symex" xmlns:wpg="http://schemas.microsoft.com/office/word/2010/wordprocessingGroup" xmlns:wpi="http://schemas.microsoft.com/office/word/2010/wordprocessingInk" xmlns:wne="http://schemas.microsoft.com/office/word/2006/wordml" xmlns:wps="http://schemas.microsoft.com/office/word/2010/wordprocessingShape" mc:Ignorable="w14 w15 w16se w16cid wp14">
+<w:document xmlns:wpc="http://schemas.microsoft.com/office/word/2010/wordprocessingCanvas" xmlns:cx="http://schemas.microsoft.com/office/drawing/2014/chartex" xmlns:cx1="http://schemas.microsoft.com/office/drawing/2015/9/8/chartex" xmlns:cx2="http://schemas.microsoft.com/office/drawing/2015/10/21/chartex" xmlns:cx3="http://schemas.microsoft.com/office/drawing/2016/5/9/chartex" xmlns:cx4="http://schemas.microsoft.com/office/drawing/2016/5/10/chartex" xmlns:cx5="http://schemas.microsoft.com/office/drawing/2016/5/11/chartex" xmlns:cx6="http://schemas.microsoft.com/office/drawing/2016/5/12/chartex" xmlns:cx7="http://schemas.microsoft.com/office/drawing/2016/5/13/chartex" xmlns:cx8="http://schemas.microsoft.com/office/drawing/2016/5/14/chartex" xmlns:mc="http://schemas.openxmlformats.org/markup-compatibility/2006" xmlns:aink="http://schemas.microsoft.com/office/drawing/2016/ink" xmlns:am3d="http://schemas.microsoft.com/office/drawing/2017/model3d" xmlns:o="urn:schemas-microsoft-com:office:office" xmlns:oel="http://schemas.microsoft.com/office/2019/extlst" xmlns:r="http://schemas.openxmlformats.org/officeDocument/2006/relationships" xmlns:m="http://schemas.openxmlformats.org/officeDocument/2006/math" xmlns:v="urn:schemas-microsoft-com:vml" xmlns:wp14="http://schemas.microsoft.com/office/word/2010/wordprocessingDrawing" xmlns:wp="http://schemas.openxmlformats.org/drawingml/2006/wordprocessingDrawing" xmlns:w10="urn:schemas-microsoft-com:office:word" xmlns:w="http://schemas.openxmlformats.org/wordprocessingml/2006/main" xmlns:w14="http://schemas.microsoft.com/office/word/2010/wordml" xmlns:w15="http://schemas.microsoft.com/office/word/2012/wordml" xmlns:w16cex="http://schemas.microsoft.com/office/word/2018/wordml/cex" xmlns:w16cid="http://schemas.microsoft.com/office/word/2016/wordml/cid" xmlns:w16="http://schemas.microsoft.com/office/word/2018/wordml" xmlns:w16du="http://schemas.microsoft.com/office/word/2023/wordml/word16du" xmlns:w16sdtdh="http://schemas.microsoft.com/office/word/2020/wordml/sdtdatahash" xmlns:w16se="http://schemas.microsoft.com/office/word/2015/wordml/symex" xmlns:wpg="http://schemas.microsoft.com/office/word/2010/wordprocessingGroup" xmlns:wpi="http://schemas.microsoft.com/office/word/2010/wordprocessingInk" xmlns:wne="http://schemas.microsoft.com/office/word/2006/wordml" xmlns:wps="http://schemas.microsoft.com/office/word/2010/wordprocessingShape" mc:Ignorable="w14 w15 w16se w16cid w16 w16cex w16sdtdh w16du wp14">
   <w:body>
     <w:p>
       <w:r>
@@ -64,15 +64,7 @@
     <w:p/>
     <w:p>
       <w:r>
-        <w:t xml:space="preserve">2. Pomysły jak rozwiązać poprzez </w:t>
-      </w:r>
-      <w:proofErr w:type="spellStart"/>
-      <w:r>
-        <w:t>blueprinty</w:t>
-      </w:r>
-      <w:proofErr w:type="spellEnd"/>
-      <w:r>
-        <w:t>:</w:t>
+        <w:t>2. Pomysły jak rozwiązać poprzez blueprinty:</w:t>
       </w:r>
     </w:p>
     <w:p>
@@ -98,170 +90,26 @@
     </w:p>
     <w:p>
       <w:r>
-        <w:t xml:space="preserve">Pomyślałem by robić notatki. Opisywać co nowego zrobiłem i w ogóle. Więc tak. Zacznijmy od tego że mój pomysł się zmienia. Chcę zrobić w h uniwersalny zestaw do automatycznego pisania tekstu nie zależnie co użytkownik postanowi zrobić. By tego dokonać, umieściłem w </w:t>
-      </w:r>
-      <w:proofErr w:type="spellStart"/>
-      <w:r>
-        <w:t>bazowym_widziecie</w:t>
-      </w:r>
-      <w:proofErr w:type="spellEnd"/>
-      <w:r>
-        <w:t xml:space="preserve"> (na </w:t>
+        <w:t xml:space="preserve">Pomyślałem by robić notatki. Opisywać co nowego zrobiłem i w ogóle. Więc tak. Zacznijmy od tego że mój pomysł się zmienia. Chcę zrobić w h uniwersalny zestaw do automatycznego pisania </w:t>
       </w:r>
       <w:r>
         <w:lastRenderedPageBreak/>
-        <w:t xml:space="preserve">razie nazwanym </w:t>
-      </w:r>
-      <w:proofErr w:type="spellStart"/>
-      <w:r>
-        <w:t>Base_widget_dialog</w:t>
-      </w:r>
-      <w:proofErr w:type="spellEnd"/>
-      <w:r>
-        <w:t xml:space="preserve">), przykładowe obrazki i 3 teksty w obramowaniu obrazka, oraz w </w:t>
-      </w:r>
-      <w:proofErr w:type="spellStart"/>
-      <w:r>
-        <w:t>horizonatl</w:t>
-      </w:r>
-      <w:proofErr w:type="spellEnd"/>
-      <w:r>
-        <w:t xml:space="preserve"> </w:t>
-      </w:r>
-      <w:proofErr w:type="spellStart"/>
-      <w:r>
-        <w:t>box'ie</w:t>
-      </w:r>
-      <w:proofErr w:type="spellEnd"/>
-      <w:r>
-        <w:t xml:space="preserve"> by pogrupowałem je na lewy, prawy i środkowy tekst, a po lewej i po prawej stronie wstawiłem obrazki. Zdeklarowałem w </w:t>
-      </w:r>
-      <w:proofErr w:type="spellStart"/>
-      <w:r>
-        <w:t>zewnęcznej</w:t>
-      </w:r>
-      <w:proofErr w:type="spellEnd"/>
-      <w:r>
-        <w:t xml:space="preserve"> zmiennie odpowiednio, przeciwnik i </w:t>
-      </w:r>
-      <w:proofErr w:type="spellStart"/>
-      <w:r>
-        <w:t>player</w:t>
-      </w:r>
-      <w:proofErr w:type="spellEnd"/>
-      <w:r>
-        <w:t xml:space="preserve"> obrazek i </w:t>
-      </w:r>
-      <w:proofErr w:type="spellStart"/>
-      <w:r>
-        <w:t>player</w:t>
-      </w:r>
-      <w:proofErr w:type="spellEnd"/>
-      <w:r>
-        <w:t xml:space="preserve">, przeciwnik i narrator tekst. W programie sterującym zdefiniowałem jak utworzyć i zniszczyć </w:t>
-      </w:r>
-      <w:proofErr w:type="spellStart"/>
-      <w:r>
-        <w:t>bazowego_widgeta</w:t>
-      </w:r>
-      <w:proofErr w:type="spellEnd"/>
-      <w:r>
-        <w:t xml:space="preserve"> z zachowaniem tego, co gdyby osoba używająca tego zapomniała odpowiednio zdefiniować wartości. Teraz zastanawiam się jak powinien być pisany tekst. Jakie wartości powinienem użyć, jakie sposoby powinienem zrobić by odpowiednio zaznaczać i odznaczać punkty: </w:t>
-      </w:r>
-    </w:p>
-    <w:p>
-      <w:r>
-        <w:t xml:space="preserve">-Na wartości, mam pomysł na dodanie oddzielnego </w:t>
-      </w:r>
-      <w:proofErr w:type="spellStart"/>
-      <w:r>
-        <w:t>enuma</w:t>
-      </w:r>
-      <w:proofErr w:type="spellEnd"/>
-      <w:r>
-        <w:t xml:space="preserve">. Wiem że to pomysł </w:t>
-      </w:r>
-      <w:proofErr w:type="spellStart"/>
-      <w:r>
-        <w:t>ala</w:t>
-      </w:r>
-      <w:proofErr w:type="spellEnd"/>
-      <w:r>
-        <w:t xml:space="preserve"> dodania roboty projektantowi, ale nie do końca. Dzięki temu z góry będzie mógł mieć zdefiniowaną listę opcji, które wybrał gracz. </w:t>
-      </w:r>
-    </w:p>
-    <w:p>
-      <w:r>
-        <w:t xml:space="preserve">-Wartości do pisania jeszcze nie uwzględniłem, spróbuj zrobić funkcję, która po prostu w jednym momencie zmieni napis i a potem kontynuuje. Z tego wyjdziesz i co najwyżej później ulepszysz, co najwyżej dodaj by była wymywana z funkcji </w:t>
-      </w:r>
-      <w:proofErr w:type="spellStart"/>
-      <w:r>
-        <w:t>zeznęcznej</w:t>
-      </w:r>
-      <w:proofErr w:type="spellEnd"/>
-      <w:r>
-        <w:t xml:space="preserve">, lub wywoływała funkcję </w:t>
-      </w:r>
-      <w:proofErr w:type="spellStart"/>
-      <w:r>
-        <w:t>zewnęczną</w:t>
-      </w:r>
-      <w:proofErr w:type="spellEnd"/>
-      <w:r>
-        <w:t xml:space="preserve"> </w:t>
-      </w:r>
-      <w:proofErr w:type="spellStart"/>
-      <w:r>
-        <w:t>delay</w:t>
-      </w:r>
-      <w:proofErr w:type="spellEnd"/>
-      <w:r>
-        <w:t xml:space="preserve"> na 0,3 by ograniczyć możliwe zepsucia.</w:t>
-      </w:r>
-    </w:p>
-    <w:p>
-      <w:r>
-        <w:t xml:space="preserve">Zrób oddzielny </w:t>
-      </w:r>
-      <w:proofErr w:type="spellStart"/>
-      <w:r>
-        <w:t>widget</w:t>
-      </w:r>
-      <w:proofErr w:type="spellEnd"/>
-      <w:r>
-        <w:t xml:space="preserve">, który będziesz dodawał do </w:t>
-      </w:r>
-      <w:proofErr w:type="spellStart"/>
-      <w:r>
-        <w:t>bazowego_widgetu</w:t>
-      </w:r>
-      <w:proofErr w:type="spellEnd"/>
-      <w:r>
-        <w:t xml:space="preserve"> przyciski do wyboru, niech funkcja tworząca je zapisuje w liście, oraz wykombinuj jak mają wykonać funkcję powrotną, jak mają być masowo tworzone. Spróbuj pomyśleć nad odwołaniem się do </w:t>
-      </w:r>
-      <w:proofErr w:type="spellStart"/>
-      <w:r>
-        <w:t>parenta</w:t>
-      </w:r>
-      <w:proofErr w:type="spellEnd"/>
-      <w:r>
-        <w:t xml:space="preserve"> i wywołanie funkcji, która będzie sprawdzała, czy przycisk nie będzie kliknięty. Niech będzie miało odpowiedni znacznik </w:t>
-      </w:r>
-      <w:proofErr w:type="spellStart"/>
-      <w:r>
-        <w:t>enuma</w:t>
-      </w:r>
-      <w:proofErr w:type="spellEnd"/>
-      <w:r>
-        <w:t xml:space="preserve"> i po tym jak się wywoła program wiedział, który przycisk został sprawdzony. Spróbuj użyć też do tego funkcji </w:t>
-      </w:r>
-      <w:proofErr w:type="spellStart"/>
-      <w:r>
-        <w:t>event_tick</w:t>
-      </w:r>
-      <w:proofErr w:type="spellEnd"/>
-      <w:r>
-        <w:t>, dzięki temu w przyszłości będzie można zrobić licznik na podjęcie decyzji, oraz ogólną decyzję podjętą przez programistę.</w:t>
+        <w:t xml:space="preserve">tekstu nie zależnie co użytkownik postanowi zrobić. By tego dokonać, umieściłem w bazowym_widziecie (na razie nazwanym Base_widget_dialog), przykładowe obrazki i 3 teksty w obramowaniu obrazka, oraz w horizonatl box'ie by pogrupowałem je na lewy, prawy i środkowy tekst, a po lewej i po prawej stronie wstawiłem obrazki. Zdeklarowałem w zewnęcznej zmiennie odpowiednio, przeciwnik i player obrazek i player, przeciwnik i narrator tekst. W programie sterującym zdefiniowałem jak utworzyć i zniszczyć bazowego_widgeta z zachowaniem tego, co gdyby osoba używająca tego zapomniała odpowiednio zdefiniować wartości. Teraz zastanawiam się jak powinien być pisany tekst. Jakie wartości powinienem użyć, jakie sposoby powinienem zrobić by odpowiednio zaznaczać i odznaczać punkty: </w:t>
+      </w:r>
+    </w:p>
+    <w:p>
+      <w:r>
+        <w:t xml:space="preserve">-Na wartości, mam pomysł na dodanie oddzielnego enuma. Wiem że to pomysł ala dodania roboty projektantowi, ale nie do końca. Dzięki temu z góry będzie mógł mieć zdefiniowaną listę opcji, które wybrał gracz. </w:t>
+      </w:r>
+    </w:p>
+    <w:p>
+      <w:r>
+        <w:t>-Wartości do pisania jeszcze nie uwzględniłem, spróbuj zrobić funkcję, która po prostu w jednym momencie zmieni napis i a potem kontynuuje. Z tego wyjdziesz i co najwyżej później ulepszysz, co najwyżej dodaj by była wymywana z funkcji zeznęcznej, lub wywoływała funkcję zewnęczną delay na 0,3 by ograniczyć możliwe zepsucia.</w:t>
+      </w:r>
+    </w:p>
+    <w:p>
+      <w:r>
+        <w:t>Zrób oddzielny widget, który będziesz dodawał do bazowego_widgetu przyciski do wyboru, niech funkcja tworząca je zapisuje w liście, oraz wykombinuj jak mają wykonać funkcję powrotną, jak mają być masowo tworzone. Spróbuj pomyśleć nad odwołaniem się do parenta i wywołanie funkcji, która będzie sprawdzała, czy przycisk nie będzie kliknięty. Niech będzie miało odpowiedni znacznik enuma i po tym jak się wywoła program wiedział, który przycisk został sprawdzony. Spróbuj użyć też do tego funkcji event_tick, dzięki temu w przyszłości będzie można zrobić licznik na podjęcie decyzji, oraz ogólną decyzję podjętą przez programistę.</w:t>
       </w:r>
     </w:p>
     <w:p/>
@@ -272,15 +120,7 @@
     </w:p>
     <w:p>
       <w:r>
-        <w:t xml:space="preserve">No to dzisiaj lekko ruszyłem z projektem. Jak na razie zaprojektowałem początek kodu do oznaczenia polu tekstowego. Jeszcze jestem świadkiem jak działa utworzenie </w:t>
-      </w:r>
-      <w:proofErr w:type="spellStart"/>
-      <w:r>
-        <w:t>widgetu</w:t>
-      </w:r>
-      <w:proofErr w:type="spellEnd"/>
-      <w:r>
-        <w:t xml:space="preserve"> z bazowej wersji, którą sam utworzyłem i jest interesujące jak to działa. Powinienem pobawić się tym więcej i może bym lepiej zaprojektował te funkcje itd... Jestem tak zmęczony że średnio myślę. Na razie:</w:t>
+        <w:t>No to dzisiaj lekko ruszyłem z projektem. Jak na razie zaprojektowałem początek kodu do oznaczenia polu tekstowego. Jeszcze jestem świadkiem jak działa utworzenie widgetu z bazowej wersji, którą sam utworzyłem i jest interesujące jak to działa. Powinienem pobawić się tym więcej i może bym lepiej zaprojektował te funkcje itd... Jestem tak zmęczony że średnio myślę. Na razie:</w:t>
       </w:r>
     </w:p>
     <w:p>
@@ -311,7 +151,11 @@
     </w:p>
     <w:p>
       <w:r>
-        <w:t>Dorobiłem do programu funkcje macro, która pozwala jeszcze łatwiej zrobić zatrzymywanie programu z obliczaniem. Teraz osoba będzie miała dodatkowo zatrzymywanie pisania tekstu z liczenie za ile się skończy.</w:t>
+        <w:t xml:space="preserve">Dorobiłem do programu funkcje macro, która pozwala jeszcze łatwiej zrobić zatrzymywanie programu z obliczaniem. Teraz osoba będzie miała dodatkowo zatrzymywanie pisania tekstu z </w:t>
+      </w:r>
+      <w:r>
+        <w:lastRenderedPageBreak/>
+        <w:t>liczenie za ile się skończy.</w:t>
       </w:r>
       <w:r>
         <w:t xml:space="preserve"> Musiałem lekko kombinować, ale się udało chyba. </w:t>
@@ -328,7 +172,6 @@
     </w:p>
     <w:p>
       <w:r>
-        <w:lastRenderedPageBreak/>
         <w:t>21.08.2024</w:t>
       </w:r>
     </w:p>
@@ -369,13 +212,8 @@
       </w:r>
     </w:p>
     <w:p>
-      <w:proofErr w:type="spellStart"/>
-      <w:r>
-        <w:t>Seba</w:t>
-      </w:r>
-      <w:proofErr w:type="spellEnd"/>
-      <w:r>
-        <w:t xml:space="preserve"> podważył że mój projekt, że ma jakieś podstawy pod bycie projektem zaliczeniowym. Ech ale jak zacząłem i zrobiłem pierwsze kroki to trzeba kontynuować i skończyć.</w:t>
+      <w:r>
+        <w:t>Seba podważył że mój projekt, że ma jakieś podstawy pod bycie projektem zaliczeniowym. Ech ale jak zacząłem i zrobiłem pierwsze kroki to trzeba kontynuować i skończyć.</w:t>
       </w:r>
     </w:p>
     <w:p>
@@ -385,23 +223,7 @@
     </w:p>
     <w:p>
       <w:r>
-        <w:t xml:space="preserve">Zrobiłem wreszcie działające opcje do wyboru (jednak jak zostanie pod jedną funkcje podpięte kilka odnośniki to ona działa).  Teraz trzeba lekko </w:t>
-      </w:r>
-      <w:proofErr w:type="spellStart"/>
-      <w:r>
-        <w:t>dopieszcić</w:t>
-      </w:r>
-      <w:proofErr w:type="spellEnd"/>
-      <w:r>
-        <w:t xml:space="preserve"> te funkcje tak by działały plus sprawdzić czy mogę naprawić deklarację on </w:t>
-      </w:r>
-      <w:proofErr w:type="spellStart"/>
-      <w:r>
-        <w:t>klick</w:t>
-      </w:r>
-      <w:proofErr w:type="spellEnd"/>
-      <w:r>
-        <w:t xml:space="preserve"> by działało od przypisanego przycisku, jak nie to będzie trzeba jakoś ładne wpisać by mógł by wykorzystać programista.</w:t>
+        <w:t>Zrobiłem wreszcie działające opcje do wyboru (jednak jak zostanie pod jedną funkcje podpięte kilka odnośniki to ona działa).  Teraz trzeba lekko dopieszcić te funkcje tak by działały plus sprawdzić czy mogę naprawić deklarację on klick by działało od przypisanego przycisku, jak nie to będzie trzeba jakoś ładne wpisać by mógł by wykorzystać programista.</w:t>
       </w:r>
       <w:r>
         <w:br/>
@@ -409,59 +231,45 @@
       </w:r>
       <w:r>
         <w:br/>
-        <w:t xml:space="preserve">- Ustawić </w:t>
-      </w:r>
-      <w:proofErr w:type="spellStart"/>
-      <w:r>
-        <w:t>wreście</w:t>
-      </w:r>
-      <w:proofErr w:type="spellEnd"/>
-      <w:r>
-        <w:t xml:space="preserve"> </w:t>
-      </w:r>
-      <w:proofErr w:type="spellStart"/>
-      <w:r>
-        <w:t>variable</w:t>
-      </w:r>
-      <w:proofErr w:type="spellEnd"/>
-      <w:r>
-        <w:t xml:space="preserve"> </w:t>
-      </w:r>
-      <w:proofErr w:type="spellStart"/>
-      <w:r>
-        <w:t>buttona</w:t>
-      </w:r>
-      <w:proofErr w:type="spellEnd"/>
-      <w:r>
-        <w:t xml:space="preserve"> tak by działało po kliknięciu zdeklarowanego przycisku.</w:t>
-      </w:r>
-    </w:p>
-    <w:p>
-      <w:r>
-        <w:t xml:space="preserve">- Ładnie </w:t>
-      </w:r>
-      <w:proofErr w:type="spellStart"/>
-      <w:r>
-        <w:t>wyciścić</w:t>
-      </w:r>
-      <w:proofErr w:type="spellEnd"/>
-      <w:r>
-        <w:t xml:space="preserve"> kod do ogólnego użytku</w:t>
+        <w:t>- Ustawić wreście variable buttona tak by działało po kliknięciu zdeklarowanego przycisku.</w:t>
+      </w:r>
+    </w:p>
+    <w:p>
+      <w:r>
+        <w:t>- Ładnie wyciścić kod do ogólnego użytku</w:t>
       </w:r>
       <w:r>
         <w:br/>
-        <w:t xml:space="preserve">- Powoli dać dodatkowe opcje pisania tekstu (czyli wpisywanie po literze) + dać możliwość taką że </w:t>
-      </w:r>
-      <w:proofErr w:type="spellStart"/>
-      <w:r>
-        <w:t>kontynułuje</w:t>
-      </w:r>
-      <w:proofErr w:type="spellEnd"/>
-      <w:r>
-        <w:t xml:space="preserve"> się po tym jak wciśnie się przycisk.</w:t>
-      </w:r>
-      <w:bookmarkStart w:id="0" w:name="_GoBack"/>
-      <w:bookmarkEnd w:id="0"/>
+        <w:t>- Powoli dać dodatkowe opcje pisania tekstu (czyli wpisywanie po literze) + dać możliwość taką że kontynułuje się po tym jak wciśnie się przycisk.</w:t>
+      </w:r>
+    </w:p>
+    <w:p>
+      <w:r>
+        <w:t>24.09.2024</w:t>
+      </w:r>
+    </w:p>
+    <w:p>
+      <w:r>
+        <w:t>Zrobiłem to. Funkcje zewnętrzne do pisania dynamicznego. Dzięki temu można ogólnie pisać tekst, który nie animowanie będzie się pojawiał. Nie mam siły by robić animowaną wersję… Może podczas robienia gry. Może po myciu będzie mi się chciało to przetestować, ale daj mi chwilę…</w:t>
+      </w:r>
+      <w:r>
+        <w:t xml:space="preserve"> Wrzeście się udało zrobić. Teraz tylko.</w:t>
+      </w:r>
+      <w:r>
+        <w:br/>
+        <w:t>- Dodać funkcję tworzenia i zamykania sesji, oraz dodatkowo auto funkcję tworzenia widgetu tekstu z classy, z wyjściem widgetu.</w:t>
+      </w:r>
+      <w:r>
+        <w:br/>
+        <w:t>- Możesz też dla Tekstu zrobić auto usuwarkę.</w:t>
+      </w:r>
+      <w:r>
+        <w:br/>
+        <w:t>- Powoli zrobić pierwsze szkice gry. Zrób po prostu 3D PS1 style grę z planu co chciałeś zrobić. Poszukaj tutoriali i powstawiaj linki tutaj. Będzie łatwiej znaleźć i dasz radę opisać na czym się wzorowałeś.</w:t>
+      </w:r>
+      <w:r>
+        <w:br/>
+      </w:r>
     </w:p>
     <w:sectPr>
       <w:pgSz w:w="11906" w:h="16838"/>
@@ -474,7 +282,7 @@
 </file>
 
 <file path=word/styles.xml><?xml version="1.0" encoding="utf-8"?>
-<w:styles xmlns:mc="http://schemas.openxmlformats.org/markup-compatibility/2006" xmlns:r="http://schemas.openxmlformats.org/officeDocument/2006/relationships" xmlns:w="http://schemas.openxmlformats.org/wordprocessingml/2006/main" xmlns:w14="http://schemas.microsoft.com/office/word/2010/wordml" xmlns:w15="http://schemas.microsoft.com/office/word/2012/wordml" xmlns:w16cid="http://schemas.microsoft.com/office/word/2016/wordml/cid" xmlns:w16se="http://schemas.microsoft.com/office/word/2015/wordml/symex" mc:Ignorable="w14 w15 w16se w16cid">
+<w:styles xmlns:mc="http://schemas.openxmlformats.org/markup-compatibility/2006" xmlns:r="http://schemas.openxmlformats.org/officeDocument/2006/relationships" xmlns:w="http://schemas.openxmlformats.org/wordprocessingml/2006/main" xmlns:w14="http://schemas.microsoft.com/office/word/2010/wordml" xmlns:w15="http://schemas.microsoft.com/office/word/2012/wordml" xmlns:w16cex="http://schemas.microsoft.com/office/word/2018/wordml/cex" xmlns:w16cid="http://schemas.microsoft.com/office/word/2016/wordml/cid" xmlns:w16="http://schemas.microsoft.com/office/word/2018/wordml" xmlns:w16du="http://schemas.microsoft.com/office/word/2023/wordml/word16du" xmlns:w16sdtdh="http://schemas.microsoft.com/office/word/2020/wordml/sdtdatahash" xmlns:w16se="http://schemas.microsoft.com/office/word/2015/wordml/symex" mc:Ignorable="w14 w15 w16se w16cid w16 w16cex w16sdtdh w16du">
   <w:docDefaults>
     <w:rPrDefault>
       <w:rPr>
@@ -492,7 +300,7 @@
       </w:pPr>
     </w:pPrDefault>
   </w:docDefaults>
-  <w:latentStyles w:defLockedState="0" w:defUIPriority="99" w:defSemiHidden="0" w:defUnhideWhenUsed="0" w:defQFormat="0" w:count="375">
+  <w:latentStyles w:defLockedState="0" w:defUIPriority="99" w:defSemiHidden="0" w:defUnhideWhenUsed="0" w:defQFormat="0" w:count="376">
     <w:lsdException w:name="Normal" w:uiPriority="0" w:qFormat="1"/>
     <w:lsdException w:name="heading 1" w:uiPriority="9" w:qFormat="1"/>
     <w:lsdException w:name="heading 2" w:semiHidden="1" w:uiPriority="9" w:unhideWhenUsed="1" w:qFormat="1"/>
@@ -868,6 +676,7 @@
     <w:lsdException w:name="Smart Hyperlink" w:semiHidden="1" w:unhideWhenUsed="1"/>
     <w:lsdException w:name="Hashtag" w:semiHidden="1" w:unhideWhenUsed="1"/>
     <w:lsdException w:name="Unresolved Mention" w:semiHidden="1" w:unhideWhenUsed="1"/>
+    <w:lsdException w:name="Smart Link" w:semiHidden="1" w:unhideWhenUsed="1"/>
   </w:latentStyles>
   <w:style w:type="paragraph" w:default="1" w:styleId="Normalny">
     <w:name w:val="Normal"/>

</xml_diff>

<commit_message>
Zrobione notatki do przejżenia
</commit_message>
<xml_diff>
--- a/Pomysł na temat Projekt i implementacja narzędzia wspomagającego tworzenie dynamicznych kampanii w grach komputerowych przy użyciu unreala engine z zastosowaniem metody scrum w reali.docx
+++ b/Pomysł na temat Projekt i implementacja narzędzia wspomagającego tworzenie dynamicznych kampanii w grach komputerowych przy użyciu unreala engine z zastosowaniem metody scrum w reali.docx
@@ -1,6 +1,6 @@
 
 <file path=word/document.xml><?xml version="1.0" encoding="utf-8"?>
-<w:document xmlns:wpc="http://schemas.microsoft.com/office/word/2010/wordprocessingCanvas" xmlns:cx="http://schemas.microsoft.com/office/drawing/2014/chartex" xmlns:cx1="http://schemas.microsoft.com/office/drawing/2015/9/8/chartex" xmlns:cx2="http://schemas.microsoft.com/office/drawing/2015/10/21/chartex" xmlns:cx3="http://schemas.microsoft.com/office/drawing/2016/5/9/chartex" xmlns:cx4="http://schemas.microsoft.com/office/drawing/2016/5/10/chartex" xmlns:cx5="http://schemas.microsoft.com/office/drawing/2016/5/11/chartex" xmlns:cx6="http://schemas.microsoft.com/office/drawing/2016/5/12/chartex" xmlns:cx7="http://schemas.microsoft.com/office/drawing/2016/5/13/chartex" xmlns:cx8="http://schemas.microsoft.com/office/drawing/2016/5/14/chartex" xmlns:mc="http://schemas.openxmlformats.org/markup-compatibility/2006" xmlns:aink="http://schemas.microsoft.com/office/drawing/2016/ink" xmlns:am3d="http://schemas.microsoft.com/office/drawing/2017/model3d" xmlns:o="urn:schemas-microsoft-com:office:office" xmlns:oel="http://schemas.microsoft.com/office/2019/extlst" xmlns:r="http://schemas.openxmlformats.org/officeDocument/2006/relationships" xmlns:m="http://schemas.openxmlformats.org/officeDocument/2006/math" xmlns:v="urn:schemas-microsoft-com:vml" xmlns:wp14="http://schemas.microsoft.com/office/word/2010/wordprocessingDrawing" xmlns:wp="http://schemas.openxmlformats.org/drawingml/2006/wordprocessingDrawing" xmlns:w10="urn:schemas-microsoft-com:office:word" xmlns:w="http://schemas.openxmlformats.org/wordprocessingml/2006/main" xmlns:w14="http://schemas.microsoft.com/office/word/2010/wordml" xmlns:w15="http://schemas.microsoft.com/office/word/2012/wordml" xmlns:w16cex="http://schemas.microsoft.com/office/word/2018/wordml/cex" xmlns:w16cid="http://schemas.microsoft.com/office/word/2016/wordml/cid" xmlns:w16="http://schemas.microsoft.com/office/word/2018/wordml" xmlns:w16du="http://schemas.microsoft.com/office/word/2023/wordml/word16du" xmlns:w16sdtdh="http://schemas.microsoft.com/office/word/2020/wordml/sdtdatahash" xmlns:w16se="http://schemas.microsoft.com/office/word/2015/wordml/symex" xmlns:wpg="http://schemas.microsoft.com/office/word/2010/wordprocessingGroup" xmlns:wpi="http://schemas.microsoft.com/office/word/2010/wordprocessingInk" xmlns:wne="http://schemas.microsoft.com/office/word/2006/wordml" xmlns:wps="http://schemas.microsoft.com/office/word/2010/wordprocessingShape" mc:Ignorable="w14 w15 w16se w16cid w16 w16cex w16sdtdh w16du wp14">
+<w:document xmlns:wpc="http://schemas.microsoft.com/office/word/2010/wordprocessingCanvas" xmlns:cx="http://schemas.microsoft.com/office/drawing/2014/chartex" xmlns:cx1="http://schemas.microsoft.com/office/drawing/2015/9/8/chartex" xmlns:cx2="http://schemas.microsoft.com/office/drawing/2015/10/21/chartex" xmlns:cx3="http://schemas.microsoft.com/office/drawing/2016/5/9/chartex" xmlns:cx4="http://schemas.microsoft.com/office/drawing/2016/5/10/chartex" xmlns:cx5="http://schemas.microsoft.com/office/drawing/2016/5/11/chartex" xmlns:cx6="http://schemas.microsoft.com/office/drawing/2016/5/12/chartex" xmlns:cx7="http://schemas.microsoft.com/office/drawing/2016/5/13/chartex" xmlns:cx8="http://schemas.microsoft.com/office/drawing/2016/5/14/chartex" xmlns:mc="http://schemas.openxmlformats.org/markup-compatibility/2006" xmlns:aink="http://schemas.microsoft.com/office/drawing/2016/ink" xmlns:am3d="http://schemas.microsoft.com/office/drawing/2017/model3d" xmlns:o="urn:schemas-microsoft-com:office:office" xmlns:r="http://schemas.openxmlformats.org/officeDocument/2006/relationships" xmlns:m="http://schemas.openxmlformats.org/officeDocument/2006/math" xmlns:v="urn:schemas-microsoft-com:vml" xmlns:wp14="http://schemas.microsoft.com/office/word/2010/wordprocessingDrawing" xmlns:wp="http://schemas.openxmlformats.org/drawingml/2006/wordprocessingDrawing" xmlns:w10="urn:schemas-microsoft-com:office:word" xmlns:w="http://schemas.openxmlformats.org/wordprocessingml/2006/main" xmlns:w14="http://schemas.microsoft.com/office/word/2010/wordml" xmlns:w15="http://schemas.microsoft.com/office/word/2012/wordml" xmlns:w16cid="http://schemas.microsoft.com/office/word/2016/wordml/cid" xmlns:w16se="http://schemas.microsoft.com/office/word/2015/wordml/symex" xmlns:wpg="http://schemas.microsoft.com/office/word/2010/wordprocessingGroup" xmlns:wpi="http://schemas.microsoft.com/office/word/2010/wordprocessingInk" xmlns:wne="http://schemas.microsoft.com/office/word/2006/wordml" xmlns:wps="http://schemas.microsoft.com/office/word/2010/wordprocessingShape" mc:Ignorable="w14 w15 w16se w16cid wp14">
   <w:body>
     <w:p>
       <w:r>
@@ -64,7 +64,15 @@
     <w:p/>
     <w:p>
       <w:r>
-        <w:t>2. Pomysły jak rozwiązać poprzez blueprinty:</w:t>
+        <w:t xml:space="preserve">2. Pomysły jak rozwiązać poprzez </w:t>
+      </w:r>
+      <w:proofErr w:type="spellStart"/>
+      <w:r>
+        <w:t>blueprinty</w:t>
+      </w:r>
+      <w:proofErr w:type="spellEnd"/>
+      <w:r>
+        <w:t>:</w:t>
       </w:r>
     </w:p>
     <w:p>
@@ -90,26 +98,170 @@
     </w:p>
     <w:p>
       <w:r>
-        <w:t xml:space="preserve">Pomyślałem by robić notatki. Opisywać co nowego zrobiłem i w ogóle. Więc tak. Zacznijmy od tego że mój pomysł się zmienia. Chcę zrobić w h uniwersalny zestaw do automatycznego pisania </w:t>
+        <w:t xml:space="preserve">Pomyślałem by robić notatki. Opisywać co nowego zrobiłem i w ogóle. Więc tak. Zacznijmy od tego że mój pomysł się zmienia. Chcę zrobić w h uniwersalny zestaw do automatycznego pisania tekstu nie zależnie co użytkownik postanowi zrobić. By tego dokonać, umieściłem w </w:t>
+      </w:r>
+      <w:proofErr w:type="spellStart"/>
+      <w:r>
+        <w:t>bazowym_widziecie</w:t>
+      </w:r>
+      <w:proofErr w:type="spellEnd"/>
+      <w:r>
+        <w:t xml:space="preserve"> (na </w:t>
       </w:r>
       <w:r>
         <w:lastRenderedPageBreak/>
-        <w:t xml:space="preserve">tekstu nie zależnie co użytkownik postanowi zrobić. By tego dokonać, umieściłem w bazowym_widziecie (na razie nazwanym Base_widget_dialog), przykładowe obrazki i 3 teksty w obramowaniu obrazka, oraz w horizonatl box'ie by pogrupowałem je na lewy, prawy i środkowy tekst, a po lewej i po prawej stronie wstawiłem obrazki. Zdeklarowałem w zewnęcznej zmiennie odpowiednio, przeciwnik i player obrazek i player, przeciwnik i narrator tekst. W programie sterującym zdefiniowałem jak utworzyć i zniszczyć bazowego_widgeta z zachowaniem tego, co gdyby osoba używająca tego zapomniała odpowiednio zdefiniować wartości. Teraz zastanawiam się jak powinien być pisany tekst. Jakie wartości powinienem użyć, jakie sposoby powinienem zrobić by odpowiednio zaznaczać i odznaczać punkty: </w:t>
-      </w:r>
-    </w:p>
-    <w:p>
-      <w:r>
-        <w:t xml:space="preserve">-Na wartości, mam pomysł na dodanie oddzielnego enuma. Wiem że to pomysł ala dodania roboty projektantowi, ale nie do końca. Dzięki temu z góry będzie mógł mieć zdefiniowaną listę opcji, które wybrał gracz. </w:t>
-      </w:r>
-    </w:p>
-    <w:p>
-      <w:r>
-        <w:t>-Wartości do pisania jeszcze nie uwzględniłem, spróbuj zrobić funkcję, która po prostu w jednym momencie zmieni napis i a potem kontynuuje. Z tego wyjdziesz i co najwyżej później ulepszysz, co najwyżej dodaj by była wymywana z funkcji zeznęcznej, lub wywoływała funkcję zewnęczną delay na 0,3 by ograniczyć możliwe zepsucia.</w:t>
-      </w:r>
-    </w:p>
-    <w:p>
-      <w:r>
-        <w:t>Zrób oddzielny widget, który będziesz dodawał do bazowego_widgetu przyciski do wyboru, niech funkcja tworząca je zapisuje w liście, oraz wykombinuj jak mają wykonać funkcję powrotną, jak mają być masowo tworzone. Spróbuj pomyśleć nad odwołaniem się do parenta i wywołanie funkcji, która będzie sprawdzała, czy przycisk nie będzie kliknięty. Niech będzie miało odpowiedni znacznik enuma i po tym jak się wywoła program wiedział, który przycisk został sprawdzony. Spróbuj użyć też do tego funkcji event_tick, dzięki temu w przyszłości będzie można zrobić licznik na podjęcie decyzji, oraz ogólną decyzję podjętą przez programistę.</w:t>
+        <w:t xml:space="preserve">razie nazwanym </w:t>
+      </w:r>
+      <w:proofErr w:type="spellStart"/>
+      <w:r>
+        <w:t>Base_widget_dialog</w:t>
+      </w:r>
+      <w:proofErr w:type="spellEnd"/>
+      <w:r>
+        <w:t xml:space="preserve">), przykładowe obrazki i 3 teksty w obramowaniu obrazka, oraz w </w:t>
+      </w:r>
+      <w:proofErr w:type="spellStart"/>
+      <w:r>
+        <w:t>horizonatl</w:t>
+      </w:r>
+      <w:proofErr w:type="spellEnd"/>
+      <w:r>
+        <w:t xml:space="preserve"> </w:t>
+      </w:r>
+      <w:proofErr w:type="spellStart"/>
+      <w:r>
+        <w:t>box'ie</w:t>
+      </w:r>
+      <w:proofErr w:type="spellEnd"/>
+      <w:r>
+        <w:t xml:space="preserve"> by pogrupowałem je na lewy, prawy i środkowy tekst, a po lewej i po prawej stronie wstawiłem obrazki. Zdeklarowałem w </w:t>
+      </w:r>
+      <w:proofErr w:type="spellStart"/>
+      <w:r>
+        <w:t>zewnęcznej</w:t>
+      </w:r>
+      <w:proofErr w:type="spellEnd"/>
+      <w:r>
+        <w:t xml:space="preserve"> zmiennie odpowiednio, przeciwnik i </w:t>
+      </w:r>
+      <w:proofErr w:type="spellStart"/>
+      <w:r>
+        <w:t>player</w:t>
+      </w:r>
+      <w:proofErr w:type="spellEnd"/>
+      <w:r>
+        <w:t xml:space="preserve"> obrazek i </w:t>
+      </w:r>
+      <w:proofErr w:type="spellStart"/>
+      <w:r>
+        <w:t>player</w:t>
+      </w:r>
+      <w:proofErr w:type="spellEnd"/>
+      <w:r>
+        <w:t xml:space="preserve">, przeciwnik i narrator tekst. W programie sterującym zdefiniowałem jak utworzyć i zniszczyć </w:t>
+      </w:r>
+      <w:proofErr w:type="spellStart"/>
+      <w:r>
+        <w:t>bazowego_widgeta</w:t>
+      </w:r>
+      <w:proofErr w:type="spellEnd"/>
+      <w:r>
+        <w:t xml:space="preserve"> z zachowaniem tego, co gdyby osoba używająca tego zapomniała odpowiednio zdefiniować wartości. Teraz zastanawiam się jak powinien być pisany tekst. Jakie wartości powinienem użyć, jakie sposoby powinienem zrobić by odpowiednio zaznaczać i odznaczać punkty: </w:t>
+      </w:r>
+    </w:p>
+    <w:p>
+      <w:r>
+        <w:t xml:space="preserve">-Na wartości, mam pomysł na dodanie oddzielnego </w:t>
+      </w:r>
+      <w:proofErr w:type="spellStart"/>
+      <w:r>
+        <w:t>enuma</w:t>
+      </w:r>
+      <w:proofErr w:type="spellEnd"/>
+      <w:r>
+        <w:t xml:space="preserve">. Wiem że to pomysł </w:t>
+      </w:r>
+      <w:proofErr w:type="spellStart"/>
+      <w:r>
+        <w:t>ala</w:t>
+      </w:r>
+      <w:proofErr w:type="spellEnd"/>
+      <w:r>
+        <w:t xml:space="preserve"> dodania roboty projektantowi, ale nie do końca. Dzięki temu z góry będzie mógł mieć zdefiniowaną listę opcji, które wybrał gracz. </w:t>
+      </w:r>
+    </w:p>
+    <w:p>
+      <w:r>
+        <w:t xml:space="preserve">-Wartości do pisania jeszcze nie uwzględniłem, spróbuj zrobić funkcję, która po prostu w jednym momencie zmieni napis i a potem kontynuuje. Z tego wyjdziesz i co najwyżej później ulepszysz, co najwyżej dodaj by była wymywana z funkcji </w:t>
+      </w:r>
+      <w:proofErr w:type="spellStart"/>
+      <w:r>
+        <w:t>zeznęcznej</w:t>
+      </w:r>
+      <w:proofErr w:type="spellEnd"/>
+      <w:r>
+        <w:t xml:space="preserve">, lub wywoływała funkcję </w:t>
+      </w:r>
+      <w:proofErr w:type="spellStart"/>
+      <w:r>
+        <w:t>zewnęczną</w:t>
+      </w:r>
+      <w:proofErr w:type="spellEnd"/>
+      <w:r>
+        <w:t xml:space="preserve"> </w:t>
+      </w:r>
+      <w:proofErr w:type="spellStart"/>
+      <w:r>
+        <w:t>delay</w:t>
+      </w:r>
+      <w:proofErr w:type="spellEnd"/>
+      <w:r>
+        <w:t xml:space="preserve"> na 0,3 by ograniczyć możliwe zepsucia.</w:t>
+      </w:r>
+    </w:p>
+    <w:p>
+      <w:r>
+        <w:t xml:space="preserve">Zrób oddzielny </w:t>
+      </w:r>
+      <w:proofErr w:type="spellStart"/>
+      <w:r>
+        <w:t>widget</w:t>
+      </w:r>
+      <w:proofErr w:type="spellEnd"/>
+      <w:r>
+        <w:t xml:space="preserve">, który będziesz dodawał do </w:t>
+      </w:r>
+      <w:proofErr w:type="spellStart"/>
+      <w:r>
+        <w:t>bazowego_widgetu</w:t>
+      </w:r>
+      <w:proofErr w:type="spellEnd"/>
+      <w:r>
+        <w:t xml:space="preserve"> przyciski do wyboru, niech funkcja tworząca je zapisuje w liście, oraz wykombinuj jak mają wykonać funkcję powrotną, jak mają być masowo tworzone. Spróbuj pomyśleć nad odwołaniem się do </w:t>
+      </w:r>
+      <w:proofErr w:type="spellStart"/>
+      <w:r>
+        <w:t>parenta</w:t>
+      </w:r>
+      <w:proofErr w:type="spellEnd"/>
+      <w:r>
+        <w:t xml:space="preserve"> i wywołanie funkcji, która będzie sprawdzała, czy przycisk nie będzie kliknięty. Niech będzie miało odpowiedni znacznik </w:t>
+      </w:r>
+      <w:proofErr w:type="spellStart"/>
+      <w:r>
+        <w:t>enuma</w:t>
+      </w:r>
+      <w:proofErr w:type="spellEnd"/>
+      <w:r>
+        <w:t xml:space="preserve"> i po tym jak się wywoła program wiedział, który przycisk został sprawdzony. Spróbuj użyć też do tego funkcji </w:t>
+      </w:r>
+      <w:proofErr w:type="spellStart"/>
+      <w:r>
+        <w:t>event_tick</w:t>
+      </w:r>
+      <w:proofErr w:type="spellEnd"/>
+      <w:r>
+        <w:t>, dzięki temu w przyszłości będzie można zrobić licznik na podjęcie decyzji, oraz ogólną decyzję podjętą przez programistę.</w:t>
       </w:r>
     </w:p>
     <w:p/>
@@ -120,7 +272,15 @@
     </w:p>
     <w:p>
       <w:r>
-        <w:t>No to dzisiaj lekko ruszyłem z projektem. Jak na razie zaprojektowałem początek kodu do oznaczenia polu tekstowego. Jeszcze jestem świadkiem jak działa utworzenie widgetu z bazowej wersji, którą sam utworzyłem i jest interesujące jak to działa. Powinienem pobawić się tym więcej i może bym lepiej zaprojektował te funkcje itd... Jestem tak zmęczony że średnio myślę. Na razie:</w:t>
+        <w:t xml:space="preserve">No to dzisiaj lekko ruszyłem z projektem. Jak na razie zaprojektowałem początek kodu do oznaczenia polu tekstowego. Jeszcze jestem świadkiem jak działa utworzenie </w:t>
+      </w:r>
+      <w:proofErr w:type="spellStart"/>
+      <w:r>
+        <w:t>widgetu</w:t>
+      </w:r>
+      <w:proofErr w:type="spellEnd"/>
+      <w:r>
+        <w:t xml:space="preserve"> z bazowej wersji, którą sam utworzyłem i jest interesujące jak to działa. Powinienem pobawić się tym więcej i może bym lepiej zaprojektował te funkcje itd... Jestem tak zmęczony że średnio myślę. Na razie:</w:t>
       </w:r>
     </w:p>
     <w:p>
@@ -151,27 +311,24 @@
     </w:p>
     <w:p>
       <w:r>
-        <w:t xml:space="preserve">Dorobiłem do programu funkcje macro, która pozwala jeszcze łatwiej zrobić zatrzymywanie programu z obliczaniem. Teraz osoba będzie miała dodatkowo zatrzymywanie pisania tekstu z </w:t>
-      </w:r>
+        <w:t>Dorobiłem do programu funkcje macro, która pozwala jeszcze łatwiej zrobić zatrzymywanie programu z obliczaniem. Teraz osoba będzie miała dodatkowo zatrzymywanie pisania tekstu z liczenie za ile się skończy.</w:t>
+      </w:r>
+      <w:r>
+        <w:t xml:space="preserve"> Musiałem lekko kombinować, ale się udało chyba. </w:t>
+      </w:r>
+      <w:r>
+        <w:t>Główny</w:t>
+      </w:r>
+      <w:r>
+        <w:t xml:space="preserve"> test zrób</w:t>
+      </w:r>
+      <w:r>
+        <w:t xml:space="preserve"> i koniec z tą częścią. Po tym weź się za zrobienie opcji… A nawet spróbuję to zrobić teraz.</w:t>
+      </w:r>
+    </w:p>
+    <w:p>
       <w:r>
         <w:lastRenderedPageBreak/>
-        <w:t>liczenie za ile się skończy.</w:t>
-      </w:r>
-      <w:r>
-        <w:t xml:space="preserve"> Musiałem lekko kombinować, ale się udało chyba. </w:t>
-      </w:r>
-      <w:r>
-        <w:t>Główny</w:t>
-      </w:r>
-      <w:r>
-        <w:t xml:space="preserve"> test zrób</w:t>
-      </w:r>
-      <w:r>
-        <w:t xml:space="preserve"> i koniec z tą częścią. Po tym weź się za zrobienie opcji… A nawet spróbuję to zrobić teraz.</w:t>
-      </w:r>
-    </w:p>
-    <w:p>
-      <w:r>
         <w:t>21.08.2024</w:t>
       </w:r>
     </w:p>
@@ -212,8 +369,13 @@
       </w:r>
     </w:p>
     <w:p>
-      <w:r>
-        <w:t>Seba podważył że mój projekt, że ma jakieś podstawy pod bycie projektem zaliczeniowym. Ech ale jak zacząłem i zrobiłem pierwsze kroki to trzeba kontynuować i skończyć.</w:t>
+      <w:proofErr w:type="spellStart"/>
+      <w:r>
+        <w:t>Seba</w:t>
+      </w:r>
+      <w:proofErr w:type="spellEnd"/>
+      <w:r>
+        <w:t xml:space="preserve"> podważył że mój projekt, że ma jakieś podstawy pod bycie projektem zaliczeniowym. Ech ale jak zacząłem i zrobiłem pierwsze kroki to trzeba kontynuować i skończyć.</w:t>
       </w:r>
     </w:p>
     <w:p>
@@ -223,7 +385,23 @@
     </w:p>
     <w:p>
       <w:r>
-        <w:t>Zrobiłem wreszcie działające opcje do wyboru (jednak jak zostanie pod jedną funkcje podpięte kilka odnośniki to ona działa).  Teraz trzeba lekko dopieszcić te funkcje tak by działały plus sprawdzić czy mogę naprawić deklarację on klick by działało od przypisanego przycisku, jak nie to będzie trzeba jakoś ładne wpisać by mógł by wykorzystać programista.</w:t>
+        <w:t xml:space="preserve">Zrobiłem wreszcie działające opcje do wyboru (jednak jak zostanie pod jedną funkcje podpięte kilka odnośniki to ona działa).  Teraz trzeba lekko </w:t>
+      </w:r>
+      <w:proofErr w:type="spellStart"/>
+      <w:r>
+        <w:t>dopieszcić</w:t>
+      </w:r>
+      <w:proofErr w:type="spellEnd"/>
+      <w:r>
+        <w:t xml:space="preserve"> te funkcje tak by działały plus sprawdzić czy mogę naprawić deklarację on </w:t>
+      </w:r>
+      <w:proofErr w:type="spellStart"/>
+      <w:r>
+        <w:t>klick</w:t>
+      </w:r>
+      <w:proofErr w:type="spellEnd"/>
+      <w:r>
+        <w:t xml:space="preserve"> by działało od przypisanego przycisku, jak nie to będzie trzeba jakoś ładne wpisać by mógł by wykorzystać programista.</w:t>
       </w:r>
       <w:r>
         <w:br/>
@@ -231,16 +409,56 @@
       </w:r>
       <w:r>
         <w:br/>
-        <w:t>- Ustawić wreście variable buttona tak by działało po kliknięciu zdeklarowanego przycisku.</w:t>
-      </w:r>
-    </w:p>
-    <w:p>
-      <w:r>
-        <w:t>- Ładnie wyciścić kod do ogólnego użytku</w:t>
+        <w:t xml:space="preserve">- Ustawić </w:t>
+      </w:r>
+      <w:proofErr w:type="spellStart"/>
+      <w:r>
+        <w:t>wreście</w:t>
+      </w:r>
+      <w:proofErr w:type="spellEnd"/>
+      <w:r>
+        <w:t xml:space="preserve"> </w:t>
+      </w:r>
+      <w:proofErr w:type="spellStart"/>
+      <w:r>
+        <w:t>variable</w:t>
+      </w:r>
+      <w:proofErr w:type="spellEnd"/>
+      <w:r>
+        <w:t xml:space="preserve"> </w:t>
+      </w:r>
+      <w:proofErr w:type="spellStart"/>
+      <w:r>
+        <w:t>buttona</w:t>
+      </w:r>
+      <w:proofErr w:type="spellEnd"/>
+      <w:r>
+        <w:t xml:space="preserve"> tak by działało po kliknięciu zdeklarowanego przycisku.</w:t>
+      </w:r>
+    </w:p>
+    <w:p>
+      <w:r>
+        <w:t xml:space="preserve">- Ładnie </w:t>
+      </w:r>
+      <w:proofErr w:type="spellStart"/>
+      <w:r>
+        <w:t>wyciścić</w:t>
+      </w:r>
+      <w:proofErr w:type="spellEnd"/>
+      <w:r>
+        <w:t xml:space="preserve"> kod do ogólnego użytku</w:t>
       </w:r>
       <w:r>
         <w:br/>
-        <w:t>- Powoli dać dodatkowe opcje pisania tekstu (czyli wpisywanie po literze) + dać możliwość taką że kontynułuje się po tym jak wciśnie się przycisk.</w:t>
+        <w:t xml:space="preserve">- Powoli dać dodatkowe opcje pisania tekstu (czyli wpisywanie po literze) + dać możliwość taką że </w:t>
+      </w:r>
+      <w:proofErr w:type="spellStart"/>
+      <w:r>
+        <w:t>kontynułuje</w:t>
+      </w:r>
+      <w:proofErr w:type="spellEnd"/>
+      <w:r>
+        <w:t xml:space="preserve"> się po tym jak wciśnie się przycisk.</w:t>
       </w:r>
     </w:p>
     <w:p>
@@ -257,19 +475,109 @@
       </w:r>
       <w:r>
         <w:br/>
-        <w:t>- Dodać funkcję tworzenia i zamykania sesji, oraz dodatkowo auto funkcję tworzenia widgetu tekstu z classy, z wyjściem widgetu.</w:t>
+        <w:t xml:space="preserve">- Dodać funkcję tworzenia i zamykania sesji, oraz dodatkowo auto funkcję tworzenia </w:t>
+      </w:r>
+      <w:proofErr w:type="spellStart"/>
+      <w:r>
+        <w:t>widgetu</w:t>
+      </w:r>
+      <w:proofErr w:type="spellEnd"/>
+      <w:r>
+        <w:t xml:space="preserve"> tekstu z </w:t>
+      </w:r>
+      <w:proofErr w:type="spellStart"/>
+      <w:r>
+        <w:t>classy</w:t>
+      </w:r>
+      <w:proofErr w:type="spellEnd"/>
+      <w:r>
+        <w:t xml:space="preserve">, z wyjściem </w:t>
+      </w:r>
+      <w:proofErr w:type="spellStart"/>
+      <w:r>
+        <w:t>widgetu</w:t>
+      </w:r>
+      <w:proofErr w:type="spellEnd"/>
+      <w:r>
+        <w:t>.</w:t>
       </w:r>
       <w:r>
         <w:br/>
-        <w:t>- Możesz też dla Tekstu zrobić auto usuwarkę.</w:t>
+        <w:t xml:space="preserve">- Możesz też dla Tekstu zrobić auto </w:t>
+      </w:r>
+      <w:proofErr w:type="spellStart"/>
+      <w:r>
+        <w:t>usuwarkę</w:t>
+      </w:r>
+      <w:proofErr w:type="spellEnd"/>
+      <w:r>
+        <w:t>.</w:t>
       </w:r>
       <w:r>
         <w:br/>
-        <w:t>- Powoli zrobić pierwsze szkice gry. Zrób po prostu 3D PS1 style grę z planu co chciałeś zrobić. Poszukaj tutoriali i powstawiaj linki tutaj. Będzie łatwiej znaleźć i dasz radę opisać na czym się wzorowałeś.</w:t>
+        <w:t xml:space="preserve">- Powoli zrobić pierwsze szkice gry. Zrób po prostu 3D PS1 style grę z planu co chciałeś zrobić. Poszukaj </w:t>
+      </w:r>
+      <w:proofErr w:type="spellStart"/>
+      <w:r>
+        <w:t>tutoriali</w:t>
+      </w:r>
+      <w:proofErr w:type="spellEnd"/>
+      <w:r>
+        <w:t xml:space="preserve"> i powstawiaj linki tutaj. Będzie łatwiej znaleźć i dasz radę opisać na czym się wzorowałeś.</w:t>
       </w:r>
       <w:r>
         <w:br/>
       </w:r>
+    </w:p>
+    <w:p>
+      <w:r>
+        <w:t>25.09.2024</w:t>
+      </w:r>
+    </w:p>
+    <w:p>
+      <w:r>
+        <w:t xml:space="preserve">Linki: </w:t>
+      </w:r>
+    </w:p>
+    <w:p>
+      <w:r>
+        <w:tab/>
+        <w:t xml:space="preserve">PS1 - </w:t>
+      </w:r>
+      <w:hyperlink r:id="rId4" w:history="1">
+        <w:r>
+          <w:rPr>
+            <w:rStyle w:val="Hipercze"/>
+          </w:rPr>
+          <w:t>https://www.youtube.com/watch?v=Zdzxzp_B4X8&amp;list=PLYIRCYKCc5QE0YnvyxXMyKVL5uY7r8c5e</w:t>
+        </w:r>
+      </w:hyperlink>
+      <w:r>
+        <w:t xml:space="preserve"> , </w:t>
+      </w:r>
+      <w:hyperlink r:id="rId5" w:history="1">
+        <w:r>
+          <w:rPr>
+            <w:rStyle w:val="Hipercze"/>
+          </w:rPr>
+          <w:t>https://www.youtube.com/watch?v=GKXXF5FKa5k&amp;list=PLVlmbB0R21S3HPymYfArgJjEV4P3kTRRy</w:t>
+        </w:r>
+      </w:hyperlink>
+      <w:r>
+        <w:t xml:space="preserve"> , </w:t>
+      </w:r>
+      <w:hyperlink r:id="rId6" w:history="1">
+        <w:r>
+          <w:rPr>
+            <w:rStyle w:val="Hipercze"/>
+          </w:rPr>
+          <w:t>https://youtu.be/ST_JTXuGmv0?si=vHcucTyNgsZ-_JWZ</w:t>
+        </w:r>
+      </w:hyperlink>
+    </w:p>
+    <w:p>
+      <w:bookmarkStart w:id="0" w:name="_GoBack"/>
+      <w:bookmarkEnd w:id="0"/>
     </w:p>
     <w:sectPr>
       <w:pgSz w:w="11906" w:h="16838"/>
@@ -282,7 +590,7 @@
 </file>
 
 <file path=word/styles.xml><?xml version="1.0" encoding="utf-8"?>
-<w:styles xmlns:mc="http://schemas.openxmlformats.org/markup-compatibility/2006" xmlns:r="http://schemas.openxmlformats.org/officeDocument/2006/relationships" xmlns:w="http://schemas.openxmlformats.org/wordprocessingml/2006/main" xmlns:w14="http://schemas.microsoft.com/office/word/2010/wordml" xmlns:w15="http://schemas.microsoft.com/office/word/2012/wordml" xmlns:w16cex="http://schemas.microsoft.com/office/word/2018/wordml/cex" xmlns:w16cid="http://schemas.microsoft.com/office/word/2016/wordml/cid" xmlns:w16="http://schemas.microsoft.com/office/word/2018/wordml" xmlns:w16du="http://schemas.microsoft.com/office/word/2023/wordml/word16du" xmlns:w16sdtdh="http://schemas.microsoft.com/office/word/2020/wordml/sdtdatahash" xmlns:w16se="http://schemas.microsoft.com/office/word/2015/wordml/symex" mc:Ignorable="w14 w15 w16se w16cid w16 w16cex w16sdtdh w16du">
+<w:styles xmlns:mc="http://schemas.openxmlformats.org/markup-compatibility/2006" xmlns:r="http://schemas.openxmlformats.org/officeDocument/2006/relationships" xmlns:w="http://schemas.openxmlformats.org/wordprocessingml/2006/main" xmlns:w14="http://schemas.microsoft.com/office/word/2010/wordml" xmlns:w15="http://schemas.microsoft.com/office/word/2012/wordml" xmlns:w16cid="http://schemas.microsoft.com/office/word/2016/wordml/cid" xmlns:w16se="http://schemas.microsoft.com/office/word/2015/wordml/symex" mc:Ignorable="w14 w15 w16se w16cid">
   <w:docDefaults>
     <w:rPrDefault>
       <w:rPr>
@@ -300,7 +608,7 @@
       </w:pPr>
     </w:pPrDefault>
   </w:docDefaults>
-  <w:latentStyles w:defLockedState="0" w:defUIPriority="99" w:defSemiHidden="0" w:defUnhideWhenUsed="0" w:defQFormat="0" w:count="376">
+  <w:latentStyles w:defLockedState="0" w:defUIPriority="99" w:defSemiHidden="0" w:defUnhideWhenUsed="0" w:defQFormat="0" w:count="375">
     <w:lsdException w:name="Normal" w:uiPriority="0" w:qFormat="1"/>
     <w:lsdException w:name="heading 1" w:uiPriority="9" w:qFormat="1"/>
     <w:lsdException w:name="heading 2" w:semiHidden="1" w:uiPriority="9" w:unhideWhenUsed="1" w:qFormat="1"/>
@@ -676,7 +984,6 @@
     <w:lsdException w:name="Smart Hyperlink" w:semiHidden="1" w:unhideWhenUsed="1"/>
     <w:lsdException w:name="Hashtag" w:semiHidden="1" w:unhideWhenUsed="1"/>
     <w:lsdException w:name="Unresolved Mention" w:semiHidden="1" w:unhideWhenUsed="1"/>
-    <w:lsdException w:name="Smart Link" w:semiHidden="1" w:unhideWhenUsed="1"/>
   </w:latentStyles>
   <w:style w:type="paragraph" w:default="1" w:styleId="Normalny">
     <w:name w:val="Normal"/>
@@ -1196,6 +1503,29 @@
       <w:smallCaps/>
       <w:color w:val="0F4761" w:themeColor="accent1" w:themeShade="BF"/>
       <w:spacing w:val="5"/>
+    </w:rPr>
+  </w:style>
+  <w:style w:type="character" w:styleId="Hipercze">
+    <w:name w:val="Hyperlink"/>
+    <w:basedOn w:val="Domylnaczcionkaakapitu"/>
+    <w:uiPriority w:val="99"/>
+    <w:unhideWhenUsed/>
+    <w:rsid w:val="003147D5"/>
+    <w:rPr>
+      <w:color w:val="467886" w:themeColor="hyperlink"/>
+      <w:u w:val="single"/>
+    </w:rPr>
+  </w:style>
+  <w:style w:type="character" w:styleId="Nierozpoznanawzmianka">
+    <w:name w:val="Unresolved Mention"/>
+    <w:basedOn w:val="Domylnaczcionkaakapitu"/>
+    <w:uiPriority w:val="99"/>
+    <w:semiHidden/>
+    <w:unhideWhenUsed/>
+    <w:rsid w:val="003147D5"/>
+    <w:rPr>
+      <w:color w:val="605E5C"/>
+      <w:shd w:val="clear" w:color="auto" w:fill="E1DFDD"/>
     </w:rPr>
   </w:style>
 </w:styles>

</xml_diff>